<commit_message>
lab_05 and lab_06 modified
</commit_message>
<xml_diff>
--- a/Labs/Week_05/LabManual/WebDevelopmentLab_05.docx
+++ b/Labs/Week_05/LabManual/WebDevelopmentLab_05.docx
@@ -4,10 +4,13 @@
   <w:body>
     <w:p>
       <w:r>
-        <w:t>Week 5: Functions in JavaScript</w:t>
+        <w:softHyphen/>
       </w:r>
       <w:bookmarkStart w:id="0" w:name="_GoBack"/>
       <w:bookmarkEnd w:id="0"/>
+      <w:r>
+        <w:t>Week 5: Functions in JavaScript</w:t>
+      </w:r>
     </w:p>
     <w:p>
       <w:r>

</xml_diff>